<commit_message>
updated supp info, ref template font size
</commit_message>
<xml_diff>
--- a/ms/SupplementaryMaterial.docx
+++ b/ms/SupplementaryMaterial.docx
@@ -2,6 +2,82 @@
 <file path=word/document.xml><?xml version="1.0" encoding="utf-8"?>
 <w:document xmlns:wpc="http://schemas.microsoft.com/office/word/2010/wordprocessingCanvas" xmlns:mo="http://schemas.microsoft.com/office/mac/office/2008/main" xmlns:mc="http://schemas.openxmlformats.org/markup-compatibility/2006" xmlns:mv="urn:schemas-microsoft-com:mac:vml" xmlns:o="urn:schemas-microsoft-com:office:office" xmlns:r="http://schemas.openxmlformats.org/officeDocument/2006/relationships" xmlns:m="http://schemas.openxmlformats.org/officeDocument/2006/math" xmlns:v="urn:schemas-microsoft-com:vml" xmlns:wp14="http://schemas.microsoft.com/office/word/2010/wordprocessingDrawing" xmlns:wp="http://schemas.openxmlformats.org/drawingml/2006/wordprocessingDrawing" xmlns:w10="urn:schemas-microsoft-com:office:word" xmlns:w="http://schemas.openxmlformats.org/wordprocessingml/2006/main" xmlns:w14="http://schemas.microsoft.com/office/word/2010/wordml" xmlns:wpg="http://schemas.microsoft.com/office/word/2010/wordprocessingGroup" xmlns:wpi="http://schemas.microsoft.com/office/word/2010/wordprocessingInk" xmlns:wne="http://schemas.microsoft.com/office/word/2006/wordml" xmlns:wps="http://schemas.microsoft.com/office/word/2010/wordprocessingShape" mc:Ignorable="w14 wp14">
   <w:body>
+    <w:p>
+      <w:pPr>
+        <w:pBdr>
+          <w:bottom w:val="single" w:sz="4" w:space="1" w:color="auto"/>
+        </w:pBdr>
+        <w:ind w:left="482" w:hanging="482"/>
+        <w:rPr>
+          <w:rFonts w:ascii="Times" w:hAnsi="Times" w:cs="Times New Roman"/>
+          <w:b/>
+          <w:sz w:val="28"/>
+          <w:szCs w:val="28"/>
+        </w:rPr>
+      </w:pPr>
+      <w:r>
+        <w:rPr>
+          <w:rFonts w:ascii="Times" w:hAnsi="Times" w:cs="Times New Roman"/>
+          <w:b/>
+          <w:sz w:val="28"/>
+          <w:szCs w:val="28"/>
+        </w:rPr>
+        <w:t>Ant communities and range sizes across elevations</w:t>
+      </w:r>
+    </w:p>
+    <w:p>
+      <w:pPr>
+        <w:pBdr>
+          <w:bottom w:val="single" w:sz="4" w:space="1" w:color="auto"/>
+        </w:pBdr>
+        <w:ind w:left="482" w:hanging="482"/>
+        <w:rPr>
+          <w:rFonts w:ascii="Times" w:hAnsi="Times" w:cs="Times New Roman"/>
+          <w:i/>
+        </w:rPr>
+      </w:pPr>
+      <w:r>
+        <w:rPr>
+          <w:rFonts w:ascii="Times" w:hAnsi="Times" w:cs="Times New Roman"/>
+          <w:i/>
+        </w:rPr>
+        <w:t>Insectes Sociaux</w:t>
+      </w:r>
+    </w:p>
+    <w:p>
+      <w:pPr>
+        <w:pBdr>
+          <w:bottom w:val="single" w:sz="4" w:space="1" w:color="auto"/>
+        </w:pBdr>
+        <w:ind w:left="482" w:hanging="482"/>
+        <w:rPr>
+          <w:rFonts w:ascii="Times" w:hAnsi="Times" w:cs="Times New Roman"/>
+        </w:rPr>
+      </w:pPr>
+      <w:r>
+        <w:rPr>
+          <w:rFonts w:ascii="Times" w:hAnsi="Times" w:cs="Times New Roman"/>
+        </w:rPr>
+        <w:t>Tim Szewczyk, University of Colorado-Boulder</w:t>
+      </w:r>
+    </w:p>
+    <w:p>
+      <w:pPr>
+        <w:pBdr>
+          <w:bottom w:val="single" w:sz="4" w:space="1" w:color="auto"/>
+        </w:pBdr>
+        <w:ind w:left="482" w:hanging="482"/>
+        <w:rPr>
+          <w:rFonts w:ascii="Times" w:hAnsi="Times" w:cs="Times New Roman"/>
+        </w:rPr>
+      </w:pPr>
+      <w:r>
+        <w:rPr>
+          <w:rFonts w:ascii="Times" w:hAnsi="Times" w:cs="Times New Roman"/>
+        </w:rPr>
+        <w:t>timothy.szewczyk@colorado.edu</w:t>
+      </w:r>
+    </w:p>
     <w:p>
       <w:pPr>
         <w:pBdr>
@@ -177,158 +253,167 @@
           <w:sz w:val="20"/>
           <w:szCs w:val="20"/>
         </w:rPr>
-        <w:t>Journal of tropical ecology</w:t>
-      </w:r>
-      <w:r>
-        <w:rPr>
-          <w:rFonts w:ascii="Times" w:hAnsi="Times" w:cs="Times New Roman"/>
-          <w:sz w:val="20"/>
-          <w:szCs w:val="20"/>
-        </w:rPr>
-        <w:t xml:space="preserve">, </w:t>
-      </w:r>
-      <w:r>
-        <w:rPr>
-          <w:rFonts w:ascii="Times" w:hAnsi="Times" w:cs="Times New Roman"/>
-          <w:bCs/>
-          <w:sz w:val="20"/>
-          <w:szCs w:val="20"/>
-        </w:rPr>
-        <w:t>4</w:t>
-      </w:r>
-      <w:r>
-        <w:rPr>
-          <w:rFonts w:ascii="Times" w:hAnsi="Times" w:cs="Times New Roman"/>
-          <w:sz w:val="20"/>
-          <w:szCs w:val="20"/>
-        </w:rPr>
-        <w:t>:</w:t>
-      </w:r>
-      <w:r>
-        <w:rPr>
-          <w:rFonts w:ascii="Times" w:hAnsi="Times" w:cs="Times New Roman"/>
-          <w:sz w:val="20"/>
-          <w:szCs w:val="20"/>
-        </w:rPr>
-        <w:t>307–310.</w:t>
-      </w:r>
-    </w:p>
-    <w:p>
-      <w:pPr>
-        <w:spacing w:after="120"/>
-        <w:ind w:left="482" w:hanging="482"/>
-        <w:rPr>
-          <w:rFonts w:ascii="Times" w:hAnsi="Times" w:cs="Times New Roman"/>
-          <w:sz w:val="20"/>
-          <w:szCs w:val="20"/>
-        </w:rPr>
-      </w:pPr>
-      <w:r>
-        <w:rPr>
-          <w:rFonts w:ascii="Times" w:hAnsi="Times" w:cs="Times New Roman"/>
-          <w:sz w:val="20"/>
-          <w:szCs w:val="20"/>
-        </w:rPr>
-        <w:t>Bharti</w:t>
-      </w:r>
-      <w:r>
-        <w:rPr>
-          <w:rFonts w:ascii="Times" w:hAnsi="Times" w:cs="Times New Roman"/>
-          <w:sz w:val="20"/>
-          <w:szCs w:val="20"/>
-        </w:rPr>
-        <w:t xml:space="preserve"> </w:t>
-      </w:r>
-      <w:r>
-        <w:rPr>
-          <w:rFonts w:ascii="Times" w:hAnsi="Times" w:cs="Times New Roman"/>
-          <w:sz w:val="20"/>
-          <w:szCs w:val="20"/>
-        </w:rPr>
-        <w:t xml:space="preserve">H (2008) Altitudinal diversity of ants in Himalayan regions (Hymenoptera: Formicidae). </w:t>
-      </w:r>
-      <w:r>
-        <w:rPr>
-          <w:rFonts w:ascii="Times" w:hAnsi="Times" w:cs="Times New Roman"/>
-          <w:iCs/>
-          <w:sz w:val="20"/>
-          <w:szCs w:val="20"/>
-        </w:rPr>
-        <w:t>Sociobiology</w:t>
-      </w:r>
-      <w:r>
-        <w:rPr>
-          <w:rFonts w:ascii="Times" w:hAnsi="Times" w:cs="Times New Roman"/>
-          <w:sz w:val="20"/>
-          <w:szCs w:val="20"/>
-        </w:rPr>
-        <w:t xml:space="preserve">, </w:t>
-      </w:r>
-      <w:r>
-        <w:rPr>
-          <w:rFonts w:ascii="Times" w:hAnsi="Times" w:cs="Times New Roman"/>
-          <w:bCs/>
-          <w:sz w:val="20"/>
-          <w:szCs w:val="20"/>
-        </w:rPr>
-        <w:t>52</w:t>
-      </w:r>
-      <w:r>
-        <w:rPr>
-          <w:rFonts w:ascii="Times" w:hAnsi="Times" w:cs="Times New Roman"/>
-          <w:sz w:val="20"/>
-          <w:szCs w:val="20"/>
-        </w:rPr>
-        <w:t>:</w:t>
-      </w:r>
-      <w:r>
-        <w:rPr>
-          <w:rFonts w:ascii="Times" w:hAnsi="Times" w:cs="Times New Roman"/>
-          <w:sz w:val="20"/>
-          <w:szCs w:val="20"/>
-        </w:rPr>
-        <w:t>305–322.</w:t>
-      </w:r>
-    </w:p>
-    <w:p>
-      <w:pPr>
-        <w:spacing w:after="120"/>
-        <w:ind w:left="482" w:hanging="482"/>
-        <w:rPr>
-          <w:rFonts w:ascii="Times" w:hAnsi="Times" w:cs="Times New Roman"/>
-          <w:sz w:val="20"/>
-          <w:szCs w:val="20"/>
-        </w:rPr>
-      </w:pPr>
-      <w:r>
-        <w:rPr>
-          <w:rFonts w:ascii="Times" w:hAnsi="Times" w:cs="Times New Roman"/>
-          <w:sz w:val="20"/>
-          <w:szCs w:val="20"/>
-        </w:rPr>
-        <w:t>Bharti</w:t>
-      </w:r>
-      <w:r>
-        <w:rPr>
-          <w:rFonts w:ascii="Times" w:hAnsi="Times" w:cs="Times New Roman"/>
-          <w:sz w:val="20"/>
-          <w:szCs w:val="20"/>
-        </w:rPr>
-        <w:t xml:space="preserve"> </w:t>
-      </w:r>
-      <w:r>
-        <w:rPr>
-          <w:rFonts w:ascii="Times" w:hAnsi="Times" w:cs="Times New Roman"/>
-          <w:sz w:val="20"/>
-          <w:szCs w:val="20"/>
-        </w:rPr>
-        <w:t>H</w:t>
+        <w:t>Journal of Tropical E</w:t>
       </w:r>
       <w:bookmarkStart w:id="0" w:name="_GoBack"/>
       <w:bookmarkEnd w:id="0"/>
       <w:r>
         <w:rPr>
           <w:rFonts w:ascii="Times" w:hAnsi="Times" w:cs="Times New Roman"/>
+          <w:iCs/>
+          <w:sz w:val="20"/>
+          <w:szCs w:val="20"/>
+        </w:rPr>
+        <w:t>cology</w:t>
+      </w:r>
+      <w:r>
+        <w:rPr>
+          <w:rFonts w:ascii="Times" w:hAnsi="Times" w:cs="Times New Roman"/>
+          <w:sz w:val="20"/>
+          <w:szCs w:val="20"/>
+        </w:rPr>
+        <w:t xml:space="preserve">, </w:t>
+      </w:r>
+      <w:r>
+        <w:rPr>
+          <w:rFonts w:ascii="Times" w:hAnsi="Times" w:cs="Times New Roman"/>
+          <w:bCs/>
+          <w:sz w:val="20"/>
+          <w:szCs w:val="20"/>
+        </w:rPr>
+        <w:t>4</w:t>
+      </w:r>
+      <w:r>
+        <w:rPr>
+          <w:rFonts w:ascii="Times" w:hAnsi="Times" w:cs="Times New Roman"/>
+          <w:sz w:val="20"/>
+          <w:szCs w:val="20"/>
+        </w:rPr>
+        <w:t>:</w:t>
+      </w:r>
+      <w:r>
+        <w:rPr>
+          <w:rFonts w:ascii="Times" w:hAnsi="Times" w:cs="Times New Roman"/>
+          <w:sz w:val="20"/>
+          <w:szCs w:val="20"/>
+        </w:rPr>
+        <w:t>307–310.</w:t>
+      </w:r>
+    </w:p>
+    <w:p>
+      <w:pPr>
+        <w:spacing w:after="120"/>
+        <w:ind w:left="482" w:hanging="482"/>
+        <w:rPr>
+          <w:rFonts w:ascii="Times" w:hAnsi="Times" w:cs="Times New Roman"/>
+          <w:sz w:val="20"/>
+          <w:szCs w:val="20"/>
+        </w:rPr>
+      </w:pPr>
+      <w:r>
+        <w:rPr>
+          <w:rFonts w:ascii="Times" w:hAnsi="Times" w:cs="Times New Roman"/>
+          <w:sz w:val="20"/>
+          <w:szCs w:val="20"/>
+        </w:rPr>
+        <w:t>Bharti</w:t>
+      </w:r>
+      <w:r>
+        <w:rPr>
+          <w:rFonts w:ascii="Times" w:hAnsi="Times" w:cs="Times New Roman"/>
+          <w:sz w:val="20"/>
+          <w:szCs w:val="20"/>
+        </w:rPr>
+        <w:t xml:space="preserve"> </w:t>
+      </w:r>
+      <w:r>
+        <w:rPr>
+          <w:rFonts w:ascii="Times" w:hAnsi="Times" w:cs="Times New Roman"/>
+          <w:sz w:val="20"/>
+          <w:szCs w:val="20"/>
+        </w:rPr>
+        <w:t xml:space="preserve">H (2008) Altitudinal diversity of ants in Himalayan regions (Hymenoptera: Formicidae). </w:t>
+      </w:r>
+      <w:r>
+        <w:rPr>
+          <w:rFonts w:ascii="Times" w:hAnsi="Times" w:cs="Times New Roman"/>
+          <w:iCs/>
+          <w:sz w:val="20"/>
+          <w:szCs w:val="20"/>
+        </w:rPr>
+        <w:t>Sociobiology</w:t>
+      </w:r>
+      <w:r>
+        <w:rPr>
+          <w:rFonts w:ascii="Times" w:hAnsi="Times" w:cs="Times New Roman"/>
+          <w:sz w:val="20"/>
+          <w:szCs w:val="20"/>
+        </w:rPr>
+        <w:t xml:space="preserve">, </w:t>
+      </w:r>
+      <w:r>
+        <w:rPr>
+          <w:rFonts w:ascii="Times" w:hAnsi="Times" w:cs="Times New Roman"/>
+          <w:bCs/>
+          <w:sz w:val="20"/>
+          <w:szCs w:val="20"/>
+        </w:rPr>
+        <w:t>52</w:t>
+      </w:r>
+      <w:r>
+        <w:rPr>
+          <w:rFonts w:ascii="Times" w:hAnsi="Times" w:cs="Times New Roman"/>
+          <w:sz w:val="20"/>
+          <w:szCs w:val="20"/>
+        </w:rPr>
+        <w:t>:</w:t>
+      </w:r>
+      <w:r>
+        <w:rPr>
+          <w:rFonts w:ascii="Times" w:hAnsi="Times" w:cs="Times New Roman"/>
+          <w:sz w:val="20"/>
+          <w:szCs w:val="20"/>
+        </w:rPr>
+        <w:t>305–322.</w:t>
+      </w:r>
+    </w:p>
+    <w:p>
+      <w:pPr>
+        <w:spacing w:after="120"/>
+        <w:ind w:left="482" w:hanging="482"/>
+        <w:rPr>
+          <w:rFonts w:ascii="Times" w:hAnsi="Times" w:cs="Times New Roman"/>
+          <w:sz w:val="20"/>
+          <w:szCs w:val="20"/>
+        </w:rPr>
+      </w:pPr>
+      <w:r>
+        <w:rPr>
+          <w:rFonts w:ascii="Times" w:hAnsi="Times" w:cs="Times New Roman"/>
+          <w:sz w:val="20"/>
+          <w:szCs w:val="20"/>
+        </w:rPr>
+        <w:t>Bharti</w:t>
+      </w:r>
+      <w:r>
+        <w:rPr>
+          <w:rFonts w:ascii="Times" w:hAnsi="Times" w:cs="Times New Roman"/>
+          <w:sz w:val="20"/>
+          <w:szCs w:val="20"/>
+        </w:rPr>
+        <w:t xml:space="preserve"> </w:t>
+      </w:r>
+      <w:r>
+        <w:rPr>
+          <w:rFonts w:ascii="Times" w:hAnsi="Times" w:cs="Times New Roman"/>
+          <w:sz w:val="20"/>
+          <w:szCs w:val="20"/>
+        </w:rPr>
+        <w:t>H</w:t>
+      </w:r>
+      <w:r>
+        <w:rPr>
+          <w:rFonts w:ascii="Times" w:hAnsi="Times" w:cs="Times New Roman"/>
           <w:sz w:val="20"/>
           <w:szCs w:val="20"/>
         </w:rPr>
@@ -1559,6 +1644,7 @@
           <w:sz w:val="20"/>
           <w:szCs w:val="20"/>
         </w:rPr>
+        <w:lastRenderedPageBreak/>
         <w:t>Glaser</w:t>
       </w:r>
       <w:r>
@@ -1721,7 +1807,6 @@
           <w:sz w:val="20"/>
           <w:szCs w:val="20"/>
         </w:rPr>
-        <w:lastRenderedPageBreak/>
         <w:t>Guillem</w:t>
       </w:r>
       <w:r>

</xml_diff>